<commit_message>
corregir un par de detalles
</commit_message>
<xml_diff>
--- a/zz_notas_varias/Una_sugerencia_practica_de_versionado_semantico.docx
+++ b/zz_notas_varias/Una_sugerencia_practica_de_versionado_semantico.docx
@@ -204,7 +204,21 @@
           <w:rFonts w:cs="Courier New" w:ascii="Courier New" w:hAnsi="Courier New"/>
           <w:sz w:val="20"/>
         </w:rPr>
-        <w:t>=&gt; Aumentamos X cuando se hace un lanzamiento completo a “producción”.</w:t>
+        <w:t xml:space="preserve">=&gt; Aumentamos X cuando se </w:t>
+      </w:r>
+      <w:r>
+        <w:rPr>
+          <w:rFonts w:cs="Courier New" w:ascii="Courier New" w:hAnsi="Courier New"/>
+          <w:sz w:val="20"/>
+        </w:rPr>
+        <w:t>emite</w:t>
+      </w:r>
+      <w:r>
+        <w:rPr>
+          <w:rFonts w:cs="Courier New" w:ascii="Courier New" w:hAnsi="Courier New"/>
+          <w:sz w:val="20"/>
+        </w:rPr>
+        <w:t xml:space="preserve"> un lanzamiento completo a “producción”.</w:t>
       </w:r>
     </w:p>
     <w:p>
@@ -228,14 +242,56 @@
           <w:rFonts w:cs="Courier New" w:ascii="Courier New" w:hAnsi="Courier New"/>
           <w:sz w:val="20"/>
         </w:rPr>
-        <w:t xml:space="preserve">lanza </w:t>
-      </w:r>
-      <w:r>
-        <w:rPr>
-          <w:rFonts w:cs="Courier New" w:ascii="Courier New" w:hAnsi="Courier New"/>
-          <w:sz w:val="20"/>
-        </w:rPr>
-        <w:t>una corrección a la versión X.</w:t>
+        <w:t>emite</w:t>
+      </w:r>
+      <w:r>
+        <w:rPr>
+          <w:rFonts w:cs="Courier New" w:ascii="Courier New" w:hAnsi="Courier New"/>
+          <w:sz w:val="20"/>
+        </w:rPr>
+        <w:t xml:space="preserve"> </w:t>
+      </w:r>
+      <w:r>
+        <w:rPr>
+          <w:rFonts w:cs="Courier New" w:ascii="Courier New" w:hAnsi="Courier New"/>
+          <w:sz w:val="20"/>
+        </w:rPr>
+        <w:t xml:space="preserve">una corrección </w:t>
+      </w:r>
+      <w:r>
+        <w:rPr>
+          <w:rFonts w:cs="Courier New" w:ascii="Courier New" w:hAnsi="Courier New"/>
+          <w:sz w:val="20"/>
+        </w:rPr>
+        <w:t>sobre</w:t>
+      </w:r>
+      <w:r>
+        <w:rPr>
+          <w:rFonts w:cs="Courier New" w:ascii="Courier New" w:hAnsi="Courier New"/>
+          <w:sz w:val="20"/>
+        </w:rPr>
+        <w:t xml:space="preserve"> la </w:t>
+      </w:r>
+      <w:r>
+        <w:rPr>
+          <w:rFonts w:cs="Courier New" w:ascii="Courier New" w:hAnsi="Courier New"/>
+          <w:sz w:val="20"/>
+        </w:rPr>
+        <w:t xml:space="preserve">última </w:t>
+      </w:r>
+      <w:r>
+        <w:rPr>
+          <w:rFonts w:cs="Courier New" w:ascii="Courier New" w:hAnsi="Courier New"/>
+          <w:sz w:val="20"/>
+        </w:rPr>
+        <w:t xml:space="preserve">versión X. </w:t>
+      </w:r>
+      <w:r>
+        <w:rPr>
+          <w:rFonts w:cs="Courier New" w:ascii="Courier New" w:hAnsi="Courier New"/>
+          <w:sz w:val="20"/>
+        </w:rPr>
+        <w:t>en producción</w:t>
       </w:r>
     </w:p>
     <w:p>
@@ -301,7 +357,7 @@
         </w:rPr>
         <w:t xml:space="preserve">", </w:t>
         <w:br/>
-        <w:t>una versión que solo verán los usuarios internos de pruebas:  X.Y.1.0, X.Y.2.0, X.Y.3.0, etc. (nota: se pueden abreviar a X.Y.1, X.Y.2, X.Y.3, etc.)</w:t>
+        <w:t>una versión que solo verán los usuarios internos de pruebas:  X.Y.1.0, X.Y.2.0, X.Y.3.0, etc.</w:t>
       </w:r>
     </w:p>
     <w:p>
@@ -375,7 +431,14 @@
           <w:rFonts w:cs="Courier New" w:ascii="Courier New" w:hAnsi="Courier New"/>
           <w:sz w:val="20"/>
         </w:rPr>
-        <w:t>emite una versión para pruebas</w:t>
+        <w:t xml:space="preserve">emite una versión “para pruebas” </w:t>
+      </w:r>
+      <w:r>
+        <w:rPr>
+          <w:rFonts w:cs="Courier New" w:ascii="Courier New" w:hAnsi="Courier New"/>
+          <w:sz w:val="20"/>
+        </w:rPr>
+        <w:t>internas</w:t>
       </w:r>
       <w:r>
         <w:rPr>
@@ -420,7 +483,21 @@
           <w:rFonts w:cs="Courier New" w:ascii="Courier New" w:hAnsi="Courier New"/>
           <w:sz w:val="20"/>
         </w:rPr>
-        <w:t>empezamos a trabajar después de esa emisión.</w:t>
+        <w:t xml:space="preserve">empezamos a trabajar después de </w:t>
+      </w:r>
+      <w:r>
+        <w:rPr>
+          <w:rFonts w:cs="Courier New" w:ascii="Courier New" w:hAnsi="Courier New"/>
+          <w:sz w:val="20"/>
+        </w:rPr>
+        <w:t>cualquier</w:t>
+      </w:r>
+      <w:r>
+        <w:rPr>
+          <w:rFonts w:cs="Courier New" w:ascii="Courier New" w:hAnsi="Courier New"/>
+          <w:sz w:val="20"/>
+        </w:rPr>
+        <w:t xml:space="preserve"> emisión.</w:t>
       </w:r>
     </w:p>
     <w:p>
@@ -470,16 +547,16 @@
         </w:tblCellMar>
       </w:tblPr>
       <w:tblGrid>
-        <w:gridCol w:w="4704"/>
+        <w:gridCol w:w="4703"/>
         <w:gridCol w:w="1248"/>
         <w:gridCol w:w="1308"/>
-        <w:gridCol w:w="2377"/>
+        <w:gridCol w:w="2378"/>
       </w:tblGrid>
       <w:tr>
         <w:trPr/>
         <w:tc>
           <w:tcPr>
-            <w:tcW w:w="4704" w:type="dxa"/>
+            <w:tcW w:w="4703" w:type="dxa"/>
             <w:tcBorders>
               <w:bottom w:val="single" w:sz="4" w:space="0" w:color="000000"/>
             </w:tcBorders>
@@ -566,7 +643,7 @@
         </w:tc>
         <w:tc>
           <w:tcPr>
-            <w:tcW w:w="2377" w:type="dxa"/>
+            <w:tcW w:w="2378" w:type="dxa"/>
             <w:tcBorders>
               <w:bottom w:val="single" w:sz="4" w:space="0" w:color="000000"/>
             </w:tcBorders>
@@ -597,7 +674,7 @@
         <w:trPr/>
         <w:tc>
           <w:tcPr>
-            <w:tcW w:w="4704" w:type="dxa"/>
+            <w:tcW w:w="4703" w:type="dxa"/>
             <w:tcBorders>
               <w:left w:val="single" w:sz="4" w:space="0" w:color="000000"/>
               <w:bottom w:val="single" w:sz="4" w:space="0" w:color="000000"/>
@@ -666,7 +743,7 @@
         </w:tc>
         <w:tc>
           <w:tcPr>
-            <w:tcW w:w="2377" w:type="dxa"/>
+            <w:tcW w:w="2378" w:type="dxa"/>
             <w:tcBorders>
               <w:left w:val="single" w:sz="4" w:space="0" w:color="000000"/>
               <w:bottom w:val="single" w:sz="4" w:space="0" w:color="000000"/>
@@ -690,7 +767,7 @@
         <w:trPr/>
         <w:tc>
           <w:tcPr>
-            <w:tcW w:w="4704" w:type="dxa"/>
+            <w:tcW w:w="4703" w:type="dxa"/>
             <w:tcBorders>
               <w:left w:val="single" w:sz="4" w:space="0" w:color="000000"/>
               <w:bottom w:val="single" w:sz="4" w:space="0" w:color="000000"/>
@@ -759,7 +836,7 @@
         </w:tc>
         <w:tc>
           <w:tcPr>
-            <w:tcW w:w="2377" w:type="dxa"/>
+            <w:tcW w:w="2378" w:type="dxa"/>
             <w:tcBorders>
               <w:left w:val="single" w:sz="4" w:space="0" w:color="000000"/>
               <w:bottom w:val="single" w:sz="4" w:space="0" w:color="000000"/>
@@ -783,7 +860,7 @@
         <w:trPr/>
         <w:tc>
           <w:tcPr>
-            <w:tcW w:w="4704" w:type="dxa"/>
+            <w:tcW w:w="4703" w:type="dxa"/>
             <w:tcBorders>
               <w:left w:val="single" w:sz="4" w:space="0" w:color="000000"/>
               <w:bottom w:val="single" w:sz="4" w:space="0" w:color="000000"/>
@@ -852,7 +929,7 @@
         </w:tc>
         <w:tc>
           <w:tcPr>
-            <w:tcW w:w="2377" w:type="dxa"/>
+            <w:tcW w:w="2378" w:type="dxa"/>
             <w:tcBorders>
               <w:left w:val="single" w:sz="4" w:space="0" w:color="000000"/>
               <w:bottom w:val="single" w:sz="4" w:space="0" w:color="000000"/>
@@ -876,7 +953,7 @@
         <w:trPr/>
         <w:tc>
           <w:tcPr>
-            <w:tcW w:w="4704" w:type="dxa"/>
+            <w:tcW w:w="4703" w:type="dxa"/>
             <w:tcBorders>
               <w:left w:val="single" w:sz="4" w:space="0" w:color="000000"/>
               <w:bottom w:val="single" w:sz="4" w:space="0" w:color="000000"/>
@@ -945,7 +1022,7 @@
         </w:tc>
         <w:tc>
           <w:tcPr>
-            <w:tcW w:w="2377" w:type="dxa"/>
+            <w:tcW w:w="2378" w:type="dxa"/>
             <w:tcBorders>
               <w:left w:val="single" w:sz="4" w:space="0" w:color="000000"/>
               <w:bottom w:val="single" w:sz="4" w:space="0" w:color="000000"/>
@@ -969,7 +1046,7 @@
         <w:trPr/>
         <w:tc>
           <w:tcPr>
-            <w:tcW w:w="4704" w:type="dxa"/>
+            <w:tcW w:w="4703" w:type="dxa"/>
             <w:tcBorders>
               <w:left w:val="single" w:sz="4" w:space="0" w:color="000000"/>
               <w:bottom w:val="single" w:sz="4" w:space="0" w:color="000000"/>
@@ -1033,7 +1110,7 @@
         </w:tc>
         <w:tc>
           <w:tcPr>
-            <w:tcW w:w="2377" w:type="dxa"/>
+            <w:tcW w:w="2378" w:type="dxa"/>
             <w:tcBorders>
               <w:left w:val="single" w:sz="4" w:space="0" w:color="000000"/>
               <w:bottom w:val="single" w:sz="4" w:space="0" w:color="000000"/>
@@ -1057,7 +1134,7 @@
         <w:trPr/>
         <w:tc>
           <w:tcPr>
-            <w:tcW w:w="4704" w:type="dxa"/>
+            <w:tcW w:w="4703" w:type="dxa"/>
             <w:tcBorders>
               <w:left w:val="single" w:sz="4" w:space="0" w:color="000000"/>
               <w:bottom w:val="single" w:sz="4" w:space="0" w:color="000000"/>
@@ -1122,7 +1199,7 @@
         </w:tc>
         <w:tc>
           <w:tcPr>
-            <w:tcW w:w="2377" w:type="dxa"/>
+            <w:tcW w:w="2378" w:type="dxa"/>
             <w:tcBorders>
               <w:left w:val="single" w:sz="4" w:space="0" w:color="000000"/>
               <w:bottom w:val="single" w:sz="4" w:space="0" w:color="000000"/>
@@ -1146,7 +1223,7 @@
         <w:trPr/>
         <w:tc>
           <w:tcPr>
-            <w:tcW w:w="4704" w:type="dxa"/>
+            <w:tcW w:w="4703" w:type="dxa"/>
             <w:tcBorders>
               <w:left w:val="single" w:sz="4" w:space="0" w:color="000000"/>
               <w:bottom w:val="single" w:sz="4" w:space="0" w:color="000000"/>
@@ -1223,7 +1300,7 @@
         </w:tc>
         <w:tc>
           <w:tcPr>
-            <w:tcW w:w="2377" w:type="dxa"/>
+            <w:tcW w:w="2378" w:type="dxa"/>
             <w:tcBorders>
               <w:left w:val="single" w:sz="4" w:space="0" w:color="000000"/>
               <w:bottom w:val="single" w:sz="4" w:space="0" w:color="000000"/>
@@ -1247,7 +1324,7 @@
         <w:trPr/>
         <w:tc>
           <w:tcPr>
-            <w:tcW w:w="4704" w:type="dxa"/>
+            <w:tcW w:w="4703" w:type="dxa"/>
             <w:tcBorders>
               <w:left w:val="single" w:sz="4" w:space="0" w:color="000000"/>
               <w:bottom w:val="single" w:sz="4" w:space="0" w:color="000000"/>
@@ -1324,7 +1401,7 @@
         </w:tc>
         <w:tc>
           <w:tcPr>
-            <w:tcW w:w="2377" w:type="dxa"/>
+            <w:tcW w:w="2378" w:type="dxa"/>
             <w:tcBorders>
               <w:left w:val="single" w:sz="4" w:space="0" w:color="000000"/>
               <w:bottom w:val="single" w:sz="4" w:space="0" w:color="000000"/>
@@ -1348,7 +1425,7 @@
         <w:trPr/>
         <w:tc>
           <w:tcPr>
-            <w:tcW w:w="4704" w:type="dxa"/>
+            <w:tcW w:w="4703" w:type="dxa"/>
             <w:tcBorders>
               <w:left w:val="single" w:sz="4" w:space="0" w:color="000000"/>
               <w:bottom w:val="single" w:sz="4" w:space="0" w:color="000000"/>
@@ -1425,7 +1502,7 @@
         </w:tc>
         <w:tc>
           <w:tcPr>
-            <w:tcW w:w="2377" w:type="dxa"/>
+            <w:tcW w:w="2378" w:type="dxa"/>
             <w:tcBorders>
               <w:left w:val="single" w:sz="4" w:space="0" w:color="000000"/>
               <w:bottom w:val="single" w:sz="4" w:space="0" w:color="000000"/>
@@ -1449,7 +1526,7 @@
         <w:trPr/>
         <w:tc>
           <w:tcPr>
-            <w:tcW w:w="4704" w:type="dxa"/>
+            <w:tcW w:w="4703" w:type="dxa"/>
             <w:tcBorders>
               <w:left w:val="single" w:sz="4" w:space="0" w:color="000000"/>
               <w:bottom w:val="single" w:sz="4" w:space="0" w:color="000000"/>
@@ -1514,7 +1591,7 @@
         </w:tc>
         <w:tc>
           <w:tcPr>
-            <w:tcW w:w="2377" w:type="dxa"/>
+            <w:tcW w:w="2378" w:type="dxa"/>
             <w:tcBorders>
               <w:left w:val="single" w:sz="4" w:space="0" w:color="000000"/>
               <w:bottom w:val="single" w:sz="4" w:space="0" w:color="000000"/>
@@ -1559,7 +1636,7 @@
         <w:trPr/>
         <w:tc>
           <w:tcPr>
-            <w:tcW w:w="4704" w:type="dxa"/>
+            <w:tcW w:w="4703" w:type="dxa"/>
             <w:tcBorders>
               <w:left w:val="single" w:sz="4" w:space="0" w:color="000000"/>
               <w:bottom w:val="single" w:sz="4" w:space="0" w:color="000000"/>
@@ -1624,7 +1701,7 @@
         </w:tc>
         <w:tc>
           <w:tcPr>
-            <w:tcW w:w="2377" w:type="dxa"/>
+            <w:tcW w:w="2378" w:type="dxa"/>
             <w:tcBorders>
               <w:left w:val="single" w:sz="4" w:space="0" w:color="000000"/>
               <w:bottom w:val="single" w:sz="4" w:space="0" w:color="000000"/>
@@ -1648,7 +1725,7 @@
         <w:trPr/>
         <w:tc>
           <w:tcPr>
-            <w:tcW w:w="4704" w:type="dxa"/>
+            <w:tcW w:w="4703" w:type="dxa"/>
             <w:tcBorders>
               <w:left w:val="single" w:sz="4" w:space="0" w:color="000000"/>
               <w:bottom w:val="single" w:sz="4" w:space="0" w:color="000000"/>
@@ -1713,7 +1790,7 @@
         </w:tc>
         <w:tc>
           <w:tcPr>
-            <w:tcW w:w="2377" w:type="dxa"/>
+            <w:tcW w:w="2378" w:type="dxa"/>
             <w:tcBorders>
               <w:left w:val="single" w:sz="4" w:space="0" w:color="000000"/>
               <w:bottom w:val="single" w:sz="4" w:space="0" w:color="000000"/>
@@ -1737,7 +1814,7 @@
         <w:trPr/>
         <w:tc>
           <w:tcPr>
-            <w:tcW w:w="4704" w:type="dxa"/>
+            <w:tcW w:w="4703" w:type="dxa"/>
             <w:tcBorders>
               <w:left w:val="single" w:sz="4" w:space="0" w:color="000000"/>
               <w:bottom w:val="single" w:sz="4" w:space="0" w:color="000000"/>
@@ -1802,7 +1879,7 @@
         </w:tc>
         <w:tc>
           <w:tcPr>
-            <w:tcW w:w="2377" w:type="dxa"/>
+            <w:tcW w:w="2378" w:type="dxa"/>
             <w:tcBorders>
               <w:left w:val="single" w:sz="4" w:space="0" w:color="000000"/>
               <w:bottom w:val="single" w:sz="4" w:space="0" w:color="000000"/>
@@ -1826,7 +1903,7 @@
         <w:trPr/>
         <w:tc>
           <w:tcPr>
-            <w:tcW w:w="4704" w:type="dxa"/>
+            <w:tcW w:w="4703" w:type="dxa"/>
             <w:tcBorders>
               <w:left w:val="single" w:sz="4" w:space="0" w:color="000000"/>
               <w:bottom w:val="single" w:sz="4" w:space="0" w:color="000000"/>
@@ -1891,7 +1968,7 @@
         </w:tc>
         <w:tc>
           <w:tcPr>
-            <w:tcW w:w="2377" w:type="dxa"/>
+            <w:tcW w:w="2378" w:type="dxa"/>
             <w:tcBorders>
               <w:left w:val="single" w:sz="4" w:space="0" w:color="000000"/>
               <w:bottom w:val="single" w:sz="4" w:space="0" w:color="000000"/>
@@ -1915,7 +1992,7 @@
         <w:trPr/>
         <w:tc>
           <w:tcPr>
-            <w:tcW w:w="4704" w:type="dxa"/>
+            <w:tcW w:w="4703" w:type="dxa"/>
             <w:tcBorders>
               <w:left w:val="single" w:sz="4" w:space="0" w:color="000000"/>
               <w:bottom w:val="single" w:sz="4" w:space="0" w:color="000000"/>
@@ -1988,7 +2065,7 @@
         </w:tc>
         <w:tc>
           <w:tcPr>
-            <w:tcW w:w="2377" w:type="dxa"/>
+            <w:tcW w:w="2378" w:type="dxa"/>
             <w:tcBorders>
               <w:left w:val="single" w:sz="4" w:space="0" w:color="000000"/>
               <w:bottom w:val="single" w:sz="4" w:space="0" w:color="000000"/>
@@ -2013,7 +2090,7 @@
         <w:trPr/>
         <w:tc>
           <w:tcPr>
-            <w:tcW w:w="4704" w:type="dxa"/>
+            <w:tcW w:w="4703" w:type="dxa"/>
             <w:tcBorders>
               <w:left w:val="single" w:sz="4" w:space="0" w:color="000000"/>
               <w:bottom w:val="single" w:sz="4" w:space="0" w:color="000000"/>
@@ -2082,7 +2159,7 @@
         </w:tc>
         <w:tc>
           <w:tcPr>
-            <w:tcW w:w="2377" w:type="dxa"/>
+            <w:tcW w:w="2378" w:type="dxa"/>
             <w:tcBorders>
               <w:left w:val="single" w:sz="4" w:space="0" w:color="000000"/>
               <w:bottom w:val="single" w:sz="4" w:space="0" w:color="000000"/>
@@ -2107,7 +2184,7 @@
         <w:trPr/>
         <w:tc>
           <w:tcPr>
-            <w:tcW w:w="4704" w:type="dxa"/>
+            <w:tcW w:w="4703" w:type="dxa"/>
             <w:tcBorders>
               <w:left w:val="single" w:sz="4" w:space="0" w:color="000000"/>
               <w:bottom w:val="single" w:sz="4" w:space="0" w:color="000000"/>
@@ -2172,7 +2249,7 @@
         </w:tc>
         <w:tc>
           <w:tcPr>
-            <w:tcW w:w="2377" w:type="dxa"/>
+            <w:tcW w:w="2378" w:type="dxa"/>
             <w:tcBorders>
               <w:left w:val="single" w:sz="4" w:space="0" w:color="000000"/>
               <w:bottom w:val="single" w:sz="4" w:space="0" w:color="000000"/>
@@ -2196,7 +2273,7 @@
         <w:trPr/>
         <w:tc>
           <w:tcPr>
-            <w:tcW w:w="4704" w:type="dxa"/>
+            <w:tcW w:w="4703" w:type="dxa"/>
             <w:tcBorders>
               <w:left w:val="single" w:sz="4" w:space="0" w:color="000000"/>
               <w:bottom w:val="single" w:sz="4" w:space="0" w:color="000000"/>
@@ -2260,7 +2337,7 @@
         </w:tc>
         <w:tc>
           <w:tcPr>
-            <w:tcW w:w="2377" w:type="dxa"/>
+            <w:tcW w:w="2378" w:type="dxa"/>
             <w:tcBorders>
               <w:left w:val="single" w:sz="4" w:space="0" w:color="000000"/>
               <w:bottom w:val="single" w:sz="4" w:space="0" w:color="000000"/>
@@ -2284,7 +2361,7 @@
         <w:trPr/>
         <w:tc>
           <w:tcPr>
-            <w:tcW w:w="4704" w:type="dxa"/>
+            <w:tcW w:w="4703" w:type="dxa"/>
             <w:tcBorders>
               <w:left w:val="single" w:sz="4" w:space="0" w:color="000000"/>
               <w:bottom w:val="single" w:sz="4" w:space="0" w:color="000000"/>
@@ -2349,7 +2426,7 @@
         </w:tc>
         <w:tc>
           <w:tcPr>
-            <w:tcW w:w="2377" w:type="dxa"/>
+            <w:tcW w:w="2378" w:type="dxa"/>
             <w:tcBorders>
               <w:left w:val="single" w:sz="4" w:space="0" w:color="000000"/>
               <w:bottom w:val="single" w:sz="4" w:space="0" w:color="000000"/>
@@ -2385,7 +2462,7 @@
         <w:trPr/>
         <w:tc>
           <w:tcPr>
-            <w:tcW w:w="4704" w:type="dxa"/>
+            <w:tcW w:w="4703" w:type="dxa"/>
             <w:tcBorders>
               <w:left w:val="single" w:sz="4" w:space="0" w:color="000000"/>
               <w:bottom w:val="single" w:sz="4" w:space="0" w:color="000000"/>
@@ -2450,7 +2527,7 @@
         </w:tc>
         <w:tc>
           <w:tcPr>
-            <w:tcW w:w="2377" w:type="dxa"/>
+            <w:tcW w:w="2378" w:type="dxa"/>
             <w:tcBorders>
               <w:left w:val="single" w:sz="4" w:space="0" w:color="000000"/>
               <w:bottom w:val="single" w:sz="4" w:space="0" w:color="000000"/>
@@ -2474,7 +2551,7 @@
         <w:trPr/>
         <w:tc>
           <w:tcPr>
-            <w:tcW w:w="4704" w:type="dxa"/>
+            <w:tcW w:w="4703" w:type="dxa"/>
             <w:tcBorders>
               <w:left w:val="single" w:sz="4" w:space="0" w:color="000000"/>
               <w:bottom w:val="single" w:sz="4" w:space="0" w:color="000000"/>
@@ -2539,7 +2616,7 @@
         </w:tc>
         <w:tc>
           <w:tcPr>
-            <w:tcW w:w="2377" w:type="dxa"/>
+            <w:tcW w:w="2378" w:type="dxa"/>
             <w:tcBorders>
               <w:left w:val="single" w:sz="4" w:space="0" w:color="000000"/>
               <w:bottom w:val="single" w:sz="4" w:space="0" w:color="000000"/>
@@ -2563,7 +2640,7 @@
         <w:trPr/>
         <w:tc>
           <w:tcPr>
-            <w:tcW w:w="4704" w:type="dxa"/>
+            <w:tcW w:w="4703" w:type="dxa"/>
             <w:tcBorders>
               <w:left w:val="single" w:sz="4" w:space="0" w:color="000000"/>
               <w:bottom w:val="single" w:sz="4" w:space="0" w:color="000000"/>
@@ -2628,7 +2705,7 @@
         </w:tc>
         <w:tc>
           <w:tcPr>
-            <w:tcW w:w="2377" w:type="dxa"/>
+            <w:tcW w:w="2378" w:type="dxa"/>
             <w:tcBorders>
               <w:left w:val="single" w:sz="4" w:space="0" w:color="000000"/>
               <w:bottom w:val="single" w:sz="4" w:space="0" w:color="000000"/>
@@ -2652,7 +2729,7 @@
         <w:trPr/>
         <w:tc>
           <w:tcPr>
-            <w:tcW w:w="4704" w:type="dxa"/>
+            <w:tcW w:w="4703" w:type="dxa"/>
             <w:tcBorders>
               <w:left w:val="single" w:sz="4" w:space="0" w:color="000000"/>
               <w:bottom w:val="single" w:sz="4" w:space="0" w:color="000000"/>
@@ -2717,7 +2794,7 @@
         </w:tc>
         <w:tc>
           <w:tcPr>
-            <w:tcW w:w="2377" w:type="dxa"/>
+            <w:tcW w:w="2378" w:type="dxa"/>
             <w:tcBorders>
               <w:left w:val="single" w:sz="4" w:space="0" w:color="000000"/>
               <w:bottom w:val="single" w:sz="4" w:space="0" w:color="000000"/>
@@ -2741,7 +2818,7 @@
         <w:trPr/>
         <w:tc>
           <w:tcPr>
-            <w:tcW w:w="4704" w:type="dxa"/>
+            <w:tcW w:w="4703" w:type="dxa"/>
             <w:tcBorders>
               <w:left w:val="single" w:sz="4" w:space="0" w:color="000000"/>
               <w:bottom w:val="single" w:sz="4" w:space="0" w:color="000000"/>
@@ -2806,7 +2883,7 @@
         </w:tc>
         <w:tc>
           <w:tcPr>
-            <w:tcW w:w="2377" w:type="dxa"/>
+            <w:tcW w:w="2378" w:type="dxa"/>
             <w:tcBorders>
               <w:left w:val="single" w:sz="4" w:space="0" w:color="000000"/>
               <w:bottom w:val="single" w:sz="4" w:space="0" w:color="000000"/>
@@ -2830,7 +2907,7 @@
         <w:trPr/>
         <w:tc>
           <w:tcPr>
-            <w:tcW w:w="4704" w:type="dxa"/>
+            <w:tcW w:w="4703" w:type="dxa"/>
             <w:tcBorders>
               <w:left w:val="single" w:sz="4" w:space="0" w:color="000000"/>
               <w:bottom w:val="single" w:sz="4" w:space="0" w:color="000000"/>
@@ -2895,7 +2972,7 @@
         </w:tc>
         <w:tc>
           <w:tcPr>
-            <w:tcW w:w="2377" w:type="dxa"/>
+            <w:tcW w:w="2378" w:type="dxa"/>
             <w:tcBorders>
               <w:left w:val="single" w:sz="4" w:space="0" w:color="000000"/>
               <w:bottom w:val="single" w:sz="4" w:space="0" w:color="000000"/>
@@ -2919,7 +2996,7 @@
         <w:trPr/>
         <w:tc>
           <w:tcPr>
-            <w:tcW w:w="4704" w:type="dxa"/>
+            <w:tcW w:w="4703" w:type="dxa"/>
             <w:tcBorders>
               <w:left w:val="single" w:sz="4" w:space="0" w:color="000000"/>
               <w:bottom w:val="single" w:sz="4" w:space="0" w:color="000000"/>
@@ -2983,7 +3060,7 @@
         </w:tc>
         <w:tc>
           <w:tcPr>
-            <w:tcW w:w="2377" w:type="dxa"/>
+            <w:tcW w:w="2378" w:type="dxa"/>
             <w:tcBorders>
               <w:left w:val="single" w:sz="4" w:space="0" w:color="000000"/>
               <w:bottom w:val="single" w:sz="4" w:space="0" w:color="000000"/>
@@ -3007,7 +3084,7 @@
         <w:trPr/>
         <w:tc>
           <w:tcPr>
-            <w:tcW w:w="4704" w:type="dxa"/>
+            <w:tcW w:w="4703" w:type="dxa"/>
             <w:tcBorders>
               <w:left w:val="single" w:sz="4" w:space="0" w:color="000000"/>
               <w:bottom w:val="single" w:sz="4" w:space="0" w:color="000000"/>
@@ -3070,7 +3147,7 @@
         </w:tc>
         <w:tc>
           <w:tcPr>
-            <w:tcW w:w="2377" w:type="dxa"/>
+            <w:tcW w:w="2378" w:type="dxa"/>
             <w:tcBorders>
               <w:left w:val="single" w:sz="4" w:space="0" w:color="000000"/>
               <w:bottom w:val="single" w:sz="4" w:space="0" w:color="000000"/>

</xml_diff>

<commit_message>
otro par de correcciones
</commit_message>
<xml_diff>
--- a/zz_notas_varias/Una_sugerencia_practica_de_versionado_semantico.docx
+++ b/zz_notas_varias/Una_sugerencia_practica_de_versionado_semantico.docx
@@ -15,38 +15,17 @@
     <w:p>
       <w:pPr>
         <w:pStyle w:val="Ttulo1cont"/>
-        <w:rPr/>
-      </w:pPr>
-      <w:r>
-        <w:fldChar w:fldCharType="begin"/>
-      </w:r>
-      <w:r>
-        <w:rPr/>
-        <w:instrText xml:space="preserve">PRINTDATE  \@ "yyyyMMddTHHmm"  \* MERGEFORMAT</w:instrText>
-      </w:r>
-      <w:r>
-        <w:rPr/>
-      </w:r>
-      <w:r>
-        <w:rPr/>
-        <w:fldChar w:fldCharType="separate"/>
-      </w:r>
-      <w:r>
-        <w:rPr/>
-      </w:r>
-      <w:r>
-        <w:rPr>
-          <w:sz w:val="12"/>
-          <w:szCs w:val="12"/>
-        </w:rPr>
-        <w:t>20220506T1623</w:t>
-      </w:r>
-      <w:r>
-        <w:rPr/>
-      </w:r>
-      <w:r>
-        <w:rPr/>
-        <w:fldChar w:fldCharType="end"/>
+        <w:rPr>
+          <w:sz w:val="14"/>
+          <w:szCs w:val="14"/>
+        </w:rPr>
+      </w:pPr>
+      <w:r>
+        <w:rPr>
+          <w:sz w:val="14"/>
+          <w:szCs w:val="14"/>
+        </w:rPr>
+        <w:t>20230105T2230</w:t>
       </w:r>
     </w:p>
     <w:p>
@@ -618,6 +597,7 @@
               <w:top w:val="single" w:sz="4" w:space="0" w:color="000000"/>
               <w:left w:val="single" w:sz="4" w:space="0" w:color="000000"/>
               <w:bottom w:val="single" w:sz="4" w:space="0" w:color="000000"/>
+              <w:right w:val="single" w:sz="4" w:space="0" w:color="000000"/>
             </w:tcBorders>
           </w:tcPr>
           <w:p>
@@ -2438,21 +2418,30 @@
               <w:pStyle w:val="Contenidodelatabla"/>
               <w:spacing w:before="57" w:after="57"/>
               <w:ind w:left="57" w:right="57" w:hanging="0"/>
-              <w:rPr/>
-            </w:pPr>
-            <w:r>
-              <w:rPr/>
-              <w:t>Se retira la 1.</w:t>
-            </w:r>
-            <w:r>
               <w:rPr>
                 <w:sz w:val="20"/>
                 <w:szCs w:val="20"/>
               </w:rPr>
+            </w:pPr>
+            <w:r>
+              <w:rPr>
+                <w:sz w:val="20"/>
+                <w:szCs w:val="20"/>
+              </w:rPr>
+              <w:t>Se retira la 1.</w:t>
+            </w:r>
+            <w:r>
+              <w:rPr>
+                <w:sz w:val="18"/>
+                <w:szCs w:val="18"/>
+              </w:rPr>
               <w:t>Y</w:t>
             </w:r>
             <w:r>
-              <w:rPr/>
+              <w:rPr>
+                <w:sz w:val="20"/>
+                <w:szCs w:val="20"/>
+              </w:rPr>
               <w:t>.0.0 que estuviera en ese momento.</w:t>
             </w:r>
           </w:p>

</xml_diff>